<commit_message>
updated the broadcasting domains.
</commit_message>
<xml_diff>
--- a/010.Networking-Homework/NetworkingFinished.docx
+++ b/010.Networking-Homework/NetworkingFinished.docx
@@ -306,7 +306,6 @@
     <w:p/>
     <w:p/>
     <w:p>
-      <w:bookmarkStart w:id="0" w:name="_GoBack"/>
       <w:r>
         <w:rPr>
           <w:b/>
@@ -369,7 +368,6 @@
           </wp:anchor>
         </w:drawing>
       </w:r>
-      <w:bookmarkEnd w:id="0"/>
       <w:r>
         <w:rPr>
           <w:b/>
@@ -1517,13 +1515,7 @@
         <w:rPr>
           <w:lang w:val="en-US"/>
         </w:rPr>
-        <w:t xml:space="preserve"> or </w:t>
-      </w:r>
-      <w:r>
-        <w:rPr>
-          <w:lang w:val="en-US"/>
-        </w:rPr>
-        <w:t>443(HTTPS)</w:t>
+        <w:t xml:space="preserve"> or 443(HTTPS)</w:t>
       </w:r>
       <w:r>
         <w:rPr>
@@ -1567,8 +1559,10 @@
         <w:rPr>
           <w:lang w:val="en-US"/>
         </w:rPr>
-        <w:t xml:space="preserve"> and 2 more</w:t>
-      </w:r>
+        <w:t xml:space="preserve"> and in between the routers</w:t>
+      </w:r>
+      <w:bookmarkStart w:id="0" w:name="_GoBack"/>
+      <w:bookmarkEnd w:id="0"/>
       <w:r>
         <w:rPr>
           <w:lang w:val="en-US"/>
@@ -2441,7 +2435,8 @@
       </w:pPr>
       <w:r>
         <w:rPr>
-          <w:lang w:val="en-US"/>
+          <w:noProof/>
+          <w:lang w:eastAsia="bg-BG"/>
         </w:rPr>
         <w:drawing>
           <wp:anchor distT="0" distB="0" distL="114300" distR="114300" simplePos="0" relativeHeight="251666432" behindDoc="1" locked="0" layoutInCell="1" allowOverlap="1">
@@ -2517,9 +2512,10 @@
       <w:r>
         <w:rPr>
           <w:b/>
+          <w:noProof/>
           <w:sz w:val="40"/>
           <w:szCs w:val="40"/>
-          <w:lang w:val="en-US"/>
+          <w:lang w:eastAsia="bg-BG"/>
         </w:rPr>
         <w:lastRenderedPageBreak/>
         <w:drawing>
@@ -2581,9 +2577,10 @@
       <w:r>
         <w:rPr>
           <w:b/>
+          <w:noProof/>
           <w:sz w:val="40"/>
           <w:szCs w:val="40"/>
-          <w:lang w:val="en-US"/>
+          <w:lang w:eastAsia="bg-BG"/>
         </w:rPr>
         <w:drawing>
           <wp:anchor distT="0" distB="0" distL="114300" distR="114300" simplePos="0" relativeHeight="251665408" behindDoc="0" locked="0" layoutInCell="1" allowOverlap="1">
@@ -2654,9 +2651,10 @@
       <w:r>
         <w:rPr>
           <w:b/>
+          <w:noProof/>
           <w:sz w:val="40"/>
           <w:szCs w:val="40"/>
-          <w:lang w:val="en-US"/>
+          <w:lang w:eastAsia="bg-BG"/>
         </w:rPr>
         <w:lastRenderedPageBreak/>
         <w:drawing>
@@ -2712,9 +2710,10 @@
       <w:r>
         <w:rPr>
           <w:b/>
+          <w:noProof/>
           <w:sz w:val="40"/>
           <w:szCs w:val="40"/>
-          <w:lang w:val="en-US"/>
+          <w:lang w:eastAsia="bg-BG"/>
         </w:rPr>
         <w:drawing>
           <wp:anchor distT="0" distB="0" distL="114300" distR="114300" simplePos="0" relativeHeight="251663360" behindDoc="1" locked="0" layoutInCell="1" allowOverlap="1">

</xml_diff>